<commit_message>
Proposal and folder added
</commit_message>
<xml_diff>
--- a/Proposal/bibek.docx
+++ b/Proposal/bibek.docx
@@ -4030,14 +4030,27 @@
       <w:r>
         <w:t xml:space="preserve">Figure </w:t>
       </w:r>
-      <w:fldSimple w:instr=" SEQ Figure \* ARABIC ">
-        <w:r>
-          <w:rPr>
-            <w:noProof/>
-          </w:rPr>
-          <w:t>2</w:t>
-        </w:r>
-      </w:fldSimple>
+      <w:r>
+        <w:fldChar w:fldCharType="begin"/>
+      </w:r>
+      <w:r>
+        <w:instrText xml:space="preserve"> SEQ Figure \* ARABIC </w:instrText>
+      </w:r>
+      <w:r>
+        <w:fldChar w:fldCharType="separate"/>
+      </w:r>
+      <w:r>
+        <w:rPr>
+          <w:noProof/>
+        </w:rPr>
+        <w:t>2</w:t>
+      </w:r>
+      <w:r>
+        <w:rPr>
+          <w:noProof/>
+        </w:rPr>
+        <w:fldChar w:fldCharType="end"/>
+      </w:r>
       <w:r>
         <w:t>: WBS Breakdown</w:t>
       </w:r>
@@ -8631,14 +8644,27 @@
       <w:r>
         <w:t xml:space="preserve">Figure </w:t>
       </w:r>
-      <w:fldSimple w:instr=" SEQ Figure \* ARABIC ">
-        <w:r>
-          <w:rPr>
-            <w:noProof/>
-          </w:rPr>
-          <w:t>3</w:t>
-        </w:r>
-      </w:fldSimple>
+      <w:r>
+        <w:fldChar w:fldCharType="begin"/>
+      </w:r>
+      <w:r>
+        <w:instrText xml:space="preserve"> SEQ Figure \* ARABIC </w:instrText>
+      </w:r>
+      <w:r>
+        <w:fldChar w:fldCharType="separate"/>
+      </w:r>
+      <w:r>
+        <w:rPr>
+          <w:noProof/>
+        </w:rPr>
+        <w:t>3</w:t>
+      </w:r>
+      <w:r>
+        <w:rPr>
+          <w:noProof/>
+        </w:rPr>
+        <w:fldChar w:fldCharType="end"/>
+      </w:r>
       <w:r>
         <w:t>: Scheduling</w:t>
       </w:r>
@@ -8725,14 +8751,27 @@
       <w:r>
         <w:t xml:space="preserve">Figure </w:t>
       </w:r>
-      <w:fldSimple w:instr=" SEQ Figure \* ARABIC ">
-        <w:r>
-          <w:rPr>
-            <w:noProof/>
-          </w:rPr>
-          <w:t>4</w:t>
-        </w:r>
-      </w:fldSimple>
+      <w:r>
+        <w:fldChar w:fldCharType="begin"/>
+      </w:r>
+      <w:r>
+        <w:instrText xml:space="preserve"> SEQ Figure \* ARABIC </w:instrText>
+      </w:r>
+      <w:r>
+        <w:fldChar w:fldCharType="separate"/>
+      </w:r>
+      <w:r>
+        <w:rPr>
+          <w:noProof/>
+        </w:rPr>
+        <w:t>4</w:t>
+      </w:r>
+      <w:r>
+        <w:rPr>
+          <w:noProof/>
+        </w:rPr>
+        <w:fldChar w:fldCharType="end"/>
+      </w:r>
       <w:r>
         <w:t>: Gantt Chart</w:t>
       </w:r>
@@ -9297,14 +9336,27 @@
         <w:tab/>
         <w:t xml:space="preserve"> Figure </w:t>
       </w:r>
-      <w:fldSimple w:instr=" SEQ Figure \* ARABIC ">
-        <w:r>
-          <w:rPr>
-            <w:noProof/>
-          </w:rPr>
-          <w:t>5</w:t>
-        </w:r>
-      </w:fldSimple>
+      <w:r>
+        <w:fldChar w:fldCharType="begin"/>
+      </w:r>
+      <w:r>
+        <w:instrText xml:space="preserve"> SEQ Figure \* ARABIC </w:instrText>
+      </w:r>
+      <w:r>
+        <w:fldChar w:fldCharType="separate"/>
+      </w:r>
+      <w:r>
+        <w:rPr>
+          <w:noProof/>
+        </w:rPr>
+        <w:t>5</w:t>
+      </w:r>
+      <w:r>
+        <w:rPr>
+          <w:noProof/>
+        </w:rPr>
+        <w:fldChar w:fldCharType="end"/>
+      </w:r>
       <w:r>
         <w:t>:risk likelihood and value</w:t>
       </w:r>
@@ -9391,14 +9443,27 @@
         <w:tab/>
         <w:t xml:space="preserve">Figure </w:t>
       </w:r>
-      <w:fldSimple w:instr=" SEQ Figure \* ARABIC ">
-        <w:r>
-          <w:rPr>
-            <w:noProof/>
-          </w:rPr>
-          <w:t>6</w:t>
-        </w:r>
-      </w:fldSimple>
+      <w:r>
+        <w:fldChar w:fldCharType="begin"/>
+      </w:r>
+      <w:r>
+        <w:instrText xml:space="preserve"> SEQ Figure \* ARABIC </w:instrText>
+      </w:r>
+      <w:r>
+        <w:fldChar w:fldCharType="separate"/>
+      </w:r>
+      <w:r>
+        <w:rPr>
+          <w:noProof/>
+        </w:rPr>
+        <w:t>6</w:t>
+      </w:r>
+      <w:r>
+        <w:rPr>
+          <w:noProof/>
+        </w:rPr>
+        <w:fldChar w:fldCharType="end"/>
+      </w:r>
       <w:r>
         <w:t>:Consequence</w:t>
       </w:r>
@@ -10538,22 +10603,83 @@
       <w:r>
         <w:t xml:space="preserve">Figure </w:t>
       </w:r>
-      <w:fldSimple w:instr=" SEQ Figure \* ARABIC ">
-        <w:r>
-          <w:rPr>
-            <w:noProof/>
-          </w:rPr>
-          <w:t>7</w:t>
-        </w:r>
-      </w:fldSimple>
+      <w:r>
+        <w:fldChar w:fldCharType="begin"/>
+      </w:r>
+      <w:r>
+        <w:instrText xml:space="preserve"> SEQ Figure \* ARABIC </w:instrText>
+      </w:r>
+      <w:r>
+        <w:fldChar w:fldCharType="separate"/>
+      </w:r>
+      <w:r>
+        <w:rPr>
+          <w:noProof/>
+        </w:rPr>
+        <w:t>7</w:t>
+      </w:r>
+      <w:r>
+        <w:rPr>
+          <w:noProof/>
+        </w:rPr>
+        <w:fldChar w:fldCharType="end"/>
+      </w:r>
       <w:r>
         <w:t>: Configuration Management</w:t>
       </w:r>
       <w:bookmarkEnd w:id="29"/>
     </w:p>
+    <w:p>
+      <w:r>
+        <w:rPr>
+          <w:noProof/>
+        </w:rPr>
+        <w:drawing>
+          <wp:inline distT="0" distB="0" distL="0" distR="0" wp14:anchorId="1682FA13" wp14:editId="379B91EF">
+            <wp:extent cx="5943600" cy="1525905"/>
+            <wp:effectExtent l="0" t="0" r="0" b="0"/>
+            <wp:docPr id="4" name="Picture 4"/>
+            <wp:cNvGraphicFramePr>
+              <a:graphicFrameLocks xmlns:a="http://schemas.openxmlformats.org/drawingml/2006/main" noChangeAspect="1"/>
+            </wp:cNvGraphicFramePr>
+            <a:graphic xmlns:a="http://schemas.openxmlformats.org/drawingml/2006/main">
+              <a:graphicData uri="http://schemas.openxmlformats.org/drawingml/2006/picture">
+                <pic:pic xmlns:pic="http://schemas.openxmlformats.org/drawingml/2006/picture">
+                  <pic:nvPicPr>
+                    <pic:cNvPr id="4" name="Capture.JPG"/>
+                    <pic:cNvPicPr/>
+                  </pic:nvPicPr>
+                  <pic:blipFill>
+                    <a:blip r:embed="rId17">
+                      <a:extLst>
+                        <a:ext uri="{28A0092B-C50C-407E-A947-70E740481C1C}">
+                          <a14:useLocalDpi xmlns:a14="http://schemas.microsoft.com/office/drawing/2010/main" val="0"/>
+                        </a:ext>
+                      </a:extLst>
+                    </a:blip>
+                    <a:stretch>
+                      <a:fillRect/>
+                    </a:stretch>
+                  </pic:blipFill>
+                  <pic:spPr>
+                    <a:xfrm>
+                      <a:off x="0" y="0"/>
+                      <a:ext cx="5943600" cy="1525905"/>
+                    </a:xfrm>
+                    <a:prstGeom prst="rect">
+                      <a:avLst/>
+                    </a:prstGeom>
+                  </pic:spPr>
+                </pic:pic>
+              </a:graphicData>
+            </a:graphic>
+          </wp:inline>
+        </w:drawing>
+      </w:r>
+    </w:p>
     <w:p/>
     <w:p>
-      <w:hyperlink r:id="rId17" w:history="1">
+      <w:hyperlink r:id="rId18" w:history="1">
         <w:r>
           <w:rPr>
             <w:rStyle w:val="Hyperlink"/>
@@ -10563,7 +10689,6 @@
       </w:hyperlink>
     </w:p>
     <w:p/>
-    <w:p/>
     <w:p>
       <w:pPr>
         <w:pStyle w:val="Heading1"/>
@@ -10576,7 +10701,9 @@
       <w:r>
         <w:t>Conclusion</w:t>
       </w:r>
+      <w:bookmarkStart w:id="31" w:name="_GoBack"/>
       <w:bookmarkEnd w:id="30"/>
+      <w:bookmarkEnd w:id="31"/>
     </w:p>
     <w:p>
       <w:r>
@@ -10590,13 +10717,10 @@
         <w:t>The proposed of this project on Cargo Management System is a solution to current problems regarding transaction and data recording in cargo companies. The implementation of this project reduces the over expenditure of such companies and makes economical balance.</w:t>
       </w:r>
     </w:p>
-    <w:p>
-      <w:bookmarkStart w:id="31" w:name="_GoBack"/>
-      <w:bookmarkEnd w:id="31"/>
-    </w:p>
+    <w:p/>
     <w:sectPr>
-      <w:headerReference w:type="default" r:id="rId18"/>
-      <w:footerReference w:type="default" r:id="rId19"/>
+      <w:headerReference w:type="default" r:id="rId19"/>
+      <w:footerReference w:type="default" r:id="rId20"/>
       <w:pgSz w:w="12240" w:h="15840"/>
       <w:pgMar w:top="1440" w:right="1440" w:bottom="1440" w:left="1440" w:header="720" w:footer="720" w:gutter="0"/>
       <w:cols w:space="720"/>
@@ -12806,6 +12930,18 @@
       <w:spacing w:after="0"/>
     </w:pPr>
   </w:style>
+  <w:style w:type="character" w:styleId="UnresolvedMention">
+    <w:name w:val="Unresolved Mention"/>
+    <w:basedOn w:val="DefaultParagraphFont"/>
+    <w:uiPriority w:val="99"/>
+    <w:semiHidden/>
+    <w:unhideWhenUsed/>
+    <w:rsid w:val="00DF66FA"/>
+    <w:rPr>
+      <w:color w:val="605E5C"/>
+      <w:shd w:val="clear" w:color="auto" w:fill="E1DFDD"/>
+    </w:rPr>
+  </w:style>
 </w:styles>
 </file>
 
@@ -13075,7 +13211,7 @@
 </file>
 
 <file path=customXml/itemProps1.xml><?xml version="1.0" encoding="utf-8"?>
-<ds:datastoreItem xmlns:ds="http://schemas.openxmlformats.org/officeDocument/2006/customXml" ds:itemID="{333FC596-6DDE-479E-87CF-4613DA39E9E9}">
+<ds:datastoreItem xmlns:ds="http://schemas.openxmlformats.org/officeDocument/2006/customXml" ds:itemID="{55DFFC43-2FC7-4659-91BC-3109ADD616E6}">
   <ds:schemaRefs>
     <ds:schemaRef ds:uri="http://schemas.openxmlformats.org/officeDocument/2006/bibliography"/>
   </ds:schemaRefs>

</xml_diff>